<commit_message>
Update 11/13/2023 3:53AM EST
Update as of 3:53AM EST on 11/13/2023. Added notation of apple character at end of command sequence to PATRICK, to notate that the command sequence was not working at the time.
</commit_message>
<xml_diff>
--- a/20231113 - Global United Defense, Inc. - Criminal Prevention Security Systems - v1.0.1.51.docx
+++ b/20231113 - Global United Defense, Inc. - Criminal Prevention Security Systems - v1.0.1.51.docx
@@ -7592,6 +7592,22 @@
         </w:rPr>
         <w:t>;</w:t>
       </w:r>
+      <w:r>
+        <w:rPr>
+          <w:b/>
+          <w:bCs/>
+        </w:rPr>
+        <w:t xml:space="preserve"> </w:t>
+      </w:r>
+      <w:r>
+        <w:rPr>
+          <w:rFonts w:ascii="Brougham" w:hAnsi="Brougham"/>
+          <w:b/>
+          <w:bCs/>
+          <w:color w:val="FF0000"/>
+        </w:rPr>
+        <w:t></w:t>
+      </w:r>
     </w:p>
     <w:p>
       <w:pPr>
@@ -21033,15 +21049,7 @@
           <w:bCs/>
           <w:color w:val="FF0000"/>
         </w:rPr>
-        <w:t xml:space="preserve">OVERNMENT </w:t>
-      </w:r>
-      <w:r>
-        <w:rPr>
-          <w:b/>
-          <w:bCs/>
-          <w:color w:val="FF0000"/>
-        </w:rPr>
-        <w:t>CORRUPTION</w:t>
+        <w:t>OVERNMENT CORRUPTION</w:t>
       </w:r>
       <w:r>
         <w:rPr>
@@ -21980,21 +21988,7 @@
           <w:b/>
           <w:bCs/>
         </w:rPr>
-        <w:t xml:space="preserve">   </w:t>
-      </w:r>
-      <w:r>
-        <w:rPr>
-          <w:b/>
-          <w:bCs/>
-        </w:rPr>
-        <w:t xml:space="preserve">                     </w:t>
-      </w:r>
-      <w:r>
-        <w:rPr>
-          <w:b/>
-          <w:bCs/>
-        </w:rPr>
-        <w:t xml:space="preserve">           </w:t>
+        <w:t xml:space="preserve">                                   </w:t>
       </w:r>
       <w:r>
         <w:rPr>

</xml_diff>